<commit_message>
Update API document (favorite)
</commit_message>
<xml_diff>
--- a/Document/HAC API/HAC API Reference.docx
+++ b/Document/HAC API/HAC API Reference.docx
@@ -32,6 +32,12 @@
     </w:p>
     <w:sdt>
       <w:sdtPr>
+        <w:rPr>
+          <w:rFonts w:asciiTheme="minorHAnsi" w:eastAsiaTheme="minorHAnsi" w:hAnsiTheme="minorHAnsi" w:cstheme="minorBidi"/>
+          <w:color w:val="auto"/>
+          <w:sz w:val="22"/>
+          <w:szCs w:val="22"/>
+        </w:rPr>
         <w:id w:val="863408690"/>
         <w:docPartObj>
           <w:docPartGallery w:val="Table of Contents"/>
@@ -40,13 +46,9 @@
       </w:sdtPr>
       <w:sdtEndPr>
         <w:rPr>
-          <w:rFonts w:asciiTheme="minorHAnsi" w:eastAsiaTheme="minorHAnsi" w:hAnsiTheme="minorHAnsi" w:cstheme="minorBidi"/>
           <w:b/>
           <w:bCs/>
           <w:noProof/>
-          <w:color w:val="auto"/>
-          <w:sz w:val="22"/>
-          <w:szCs w:val="22"/>
         </w:rPr>
       </w:sdtEndPr>
       <w:sdtContent>
@@ -1308,10 +1310,7 @@
         </w:tc>
       </w:tr>
     </w:tbl>
-    <w:p>
-      <w:bookmarkStart w:id="1" w:name="_GoBack"/>
-      <w:bookmarkEnd w:id="1"/>
-    </w:p>
+    <w:p/>
     <w:p>
       <w:pPr>
         <w:pStyle w:val="Heading1"/>
@@ -1320,11 +1319,11 @@
           <w:numId w:val="2"/>
         </w:numPr>
       </w:pPr>
-      <w:bookmarkStart w:id="2" w:name="_Toc370831215"/>
+      <w:bookmarkStart w:id="1" w:name="_Toc370831215"/>
       <w:r>
         <w:t>You Will Need</w:t>
       </w:r>
-      <w:bookmarkEnd w:id="2"/>
+      <w:bookmarkEnd w:id="1"/>
     </w:p>
     <w:p>
       <w:r>
@@ -1343,12 +1342,12 @@
           <w:numId w:val="2"/>
         </w:numPr>
       </w:pPr>
-      <w:bookmarkStart w:id="3" w:name="_Toc370831216"/>
+      <w:bookmarkStart w:id="2" w:name="_Toc370831216"/>
       <w:r>
         <w:lastRenderedPageBreak/>
         <w:t>How To Use</w:t>
       </w:r>
-      <w:bookmarkEnd w:id="3"/>
+      <w:bookmarkEnd w:id="2"/>
     </w:p>
     <w:p>
       <w:r>
@@ -1601,7 +1600,7 @@
       <w:pPr>
         <w:pStyle w:val="Heading3"/>
       </w:pPr>
-      <w:bookmarkStart w:id="4" w:name="_Toc370831217"/>
+      <w:bookmarkStart w:id="3" w:name="_Toc370831217"/>
       <w:r>
         <w:t>Step 1: prepare your</w:t>
       </w:r>
@@ -1620,7 +1619,7 @@
       <w:r>
         <w:t>JSON option string:</w:t>
       </w:r>
-      <w:bookmarkEnd w:id="4"/>
+      <w:bookmarkEnd w:id="3"/>
     </w:p>
     <w:p/>
     <w:p>
@@ -1707,11 +1706,11 @@
       <w:pPr>
         <w:pStyle w:val="Heading3"/>
       </w:pPr>
-      <w:bookmarkStart w:id="5" w:name="_Toc370831218"/>
+      <w:bookmarkStart w:id="4" w:name="_Toc370831218"/>
       <w:r>
         <w:t>Step 2: base64 encode the JSON string:</w:t>
       </w:r>
-      <w:bookmarkEnd w:id="5"/>
+      <w:bookmarkEnd w:id="4"/>
     </w:p>
     <w:p/>
     <w:p>
@@ -1766,11 +1765,11 @@
       <w:pPr>
         <w:pStyle w:val="Heading3"/>
       </w:pPr>
-      <w:bookmarkStart w:id="6" w:name="_Toc370831219"/>
+      <w:bookmarkStart w:id="5" w:name="_Toc370831219"/>
       <w:r>
         <w:t>Step 3: send POST request</w:t>
       </w:r>
-      <w:bookmarkEnd w:id="6"/>
+      <w:bookmarkEnd w:id="5"/>
     </w:p>
     <w:p/>
     <w:p>
@@ -1920,7 +1919,7 @@
       <w:pPr>
         <w:pStyle w:val="Heading3"/>
       </w:pPr>
-      <w:bookmarkStart w:id="7" w:name="_Toc370831220"/>
+      <w:bookmarkStart w:id="6" w:name="_Toc370831220"/>
       <w:r>
         <w:t xml:space="preserve">Step 4: use </w:t>
       </w:r>
@@ -1948,7 +1947,7 @@
       <w:r>
         <w:t xml:space="preserve"> vairable for your business</w:t>
       </w:r>
-      <w:bookmarkEnd w:id="7"/>
+      <w:bookmarkEnd w:id="6"/>
     </w:p>
     <w:p/>
     <w:p>
@@ -1959,12 +1958,12 @@
           <w:numId w:val="2"/>
         </w:numPr>
       </w:pPr>
-      <w:bookmarkStart w:id="8" w:name="_Toc370831221"/>
+      <w:bookmarkStart w:id="7" w:name="_Toc370831221"/>
       <w:r>
         <w:lastRenderedPageBreak/>
         <w:t>API</w:t>
       </w:r>
-      <w:bookmarkEnd w:id="8"/>
+      <w:bookmarkEnd w:id="7"/>
     </w:p>
     <w:tbl>
       <w:tblPr>
@@ -2576,6 +2575,127 @@
           </w:p>
         </w:tc>
       </w:tr>
+      <w:tr>
+        <w:tc>
+          <w:tcPr>
+            <w:cnfStyle w:val="001000000000" w:firstRow="0" w:lastRow="0" w:firstColumn="1" w:lastColumn="0" w:oddVBand="0" w:evenVBand="0" w:oddHBand="0" w:evenHBand="0" w:firstRowFirstColumn="0" w:firstRowLastColumn="0" w:lastRowFirstColumn="0" w:lastRowLastColumn="0"/>
+            <w:tcW w:w="1975" w:type="dxa"/>
+            <w:vAlign w:val="center"/>
+          </w:tcPr>
+          <w:p>
+            <w:pPr>
+              <w:rPr>
+                <w:b w:val="0"/>
+              </w:rPr>
+            </w:pPr>
+            <w:r>
+              <w:rPr>
+                <w:b w:val="0"/>
+              </w:rPr>
+              <w:t>/api/</w:t>
+            </w:r>
+            <w:r>
+              <w:rPr>
+                <w:b w:val="0"/>
+              </w:rPr>
+              <w:t>put_favorite</w:t>
+            </w:r>
+          </w:p>
+        </w:tc>
+        <w:tc>
+          <w:tcPr>
+            <w:tcW w:w="2520" w:type="dxa"/>
+            <w:vAlign w:val="center"/>
+          </w:tcPr>
+          <w:p>
+            <w:pPr>
+              <w:cnfStyle w:val="000000000000" w:firstRow="0" w:lastRow="0" w:firstColumn="0" w:lastColumn="0" w:oddVBand="0" w:evenVBand="0" w:oddHBand="0" w:evenHBand="0" w:firstRowFirstColumn="0" w:firstRowLastColumn="0" w:lastRowFirstColumn="0" w:lastRowLastColumn="0"/>
+            </w:pPr>
+            <w:r>
+              <w:rPr>
+                <w:rStyle w:val="IntenseEmphasis"/>
+              </w:rPr>
+              <w:t>username</w:t>
+            </w:r>
+            <w:r>
+              <w:t>: String</w:t>
+            </w:r>
+          </w:p>
+          <w:p>
+            <w:pPr>
+              <w:cnfStyle w:val="000000000000" w:firstRow="0" w:lastRow="0" w:firstColumn="0" w:lastColumn="0" w:oddVBand="0" w:evenVBand="0" w:oddHBand="0" w:evenHBand="0" w:firstRowFirstColumn="0" w:firstRowLastColumn="0" w:lastRowFirstColumn="0" w:lastRowLastColumn="0"/>
+            </w:pPr>
+            <w:r>
+              <w:rPr>
+                <w:rStyle w:val="IntenseEmphasis"/>
+              </w:rPr>
+              <w:t>password</w:t>
+            </w:r>
+            <w:r>
+              <w:t>: String</w:t>
+            </w:r>
+          </w:p>
+          <w:p>
+            <w:pPr>
+              <w:cnfStyle w:val="000000000000" w:firstRow="0" w:lastRow="0" w:firstColumn="0" w:lastColumn="0" w:oddVBand="0" w:evenVBand="0" w:oddHBand="0" w:evenHBand="0" w:firstRowFirstColumn="0" w:firstRowLastColumn="0" w:lastRowFirstColumn="0" w:lastRowLastColumn="0"/>
+              <w:rPr>
+                <w:rStyle w:val="IntenseEmphasis"/>
+                <w:i w:val="0"/>
+              </w:rPr>
+            </w:pPr>
+            <w:r>
+              <w:rPr>
+                <w:rStyle w:val="IntenseEmphasis"/>
+              </w:rPr>
+              <w:t>local_favorite:</w:t>
+            </w:r>
+            <w:r>
+              <w:rPr>
+                <w:rStyle w:val="IntenseEmphasis"/>
+                <w:i w:val="0"/>
+              </w:rPr>
+              <w:t xml:space="preserve"> </w:t>
+            </w:r>
+            <w:r>
+              <w:t>Integer</w:t>
+            </w:r>
+            <w:r>
+              <w:t>[]</w:t>
+            </w:r>
+          </w:p>
+        </w:tc>
+        <w:tc>
+          <w:tcPr>
+            <w:tcW w:w="1530" w:type="dxa"/>
+            <w:vAlign w:val="center"/>
+          </w:tcPr>
+          <w:p>
+            <w:pPr>
+              <w:cnfStyle w:val="000000000000" w:firstRow="0" w:lastRow="0" w:firstColumn="0" w:lastColumn="0" w:oddVBand="0" w:evenVBand="0" w:oddHBand="0" w:evenHBand="0" w:firstRowFirstColumn="0" w:firstRowLastColumn="0" w:lastRowFirstColumn="0" w:lastRowLastColumn="0"/>
+            </w:pPr>
+            <w:r>
+              <w:t>Integer[]</w:t>
+            </w:r>
+          </w:p>
+        </w:tc>
+        <w:tc>
+          <w:tcPr>
+            <w:tcW w:w="3325" w:type="dxa"/>
+            <w:vAlign w:val="center"/>
+          </w:tcPr>
+          <w:p>
+            <w:pPr>
+              <w:cnfStyle w:val="000000000000" w:firstRow="0" w:lastRow="0" w:firstColumn="0" w:lastColumn="0" w:oddVBand="0" w:evenVBand="0" w:oddHBand="0" w:evenHBand="0" w:firstRowFirstColumn="0" w:firstRowLastColumn="0" w:lastRowFirstColumn="0" w:lastRowLastColumn="0"/>
+            </w:pPr>
+            <w:r>
+              <w:t>Put all local favorite song id to web server and receive unsync</w:t>
+            </w:r>
+            <w:r>
+              <w:t>ed favorite song id from server</w:t>
+            </w:r>
+          </w:p>
+        </w:tc>
+      </w:tr>
     </w:tbl>
     <w:p/>
     <w:p>
@@ -2586,14 +2706,14 @@
           <w:numId w:val="2"/>
         </w:numPr>
       </w:pPr>
-      <w:bookmarkStart w:id="9" w:name="_Toc370831222"/>
+      <w:bookmarkStart w:id="8" w:name="_Toc370831222"/>
       <w:r>
         <w:t xml:space="preserve">Object </w:t>
       </w:r>
       <w:r>
         <w:t>Definition</w:t>
       </w:r>
-      <w:bookmarkEnd w:id="9"/>
+      <w:bookmarkEnd w:id="8"/>
     </w:p>
     <w:p>
       <w:pPr>
@@ -2603,15 +2723,15 @@
           <w:numId w:val="7"/>
         </w:numPr>
       </w:pPr>
-      <w:bookmarkStart w:id="10" w:name="_Song"/>
-      <w:bookmarkStart w:id="11" w:name="_Version"/>
-      <w:bookmarkStart w:id="12" w:name="_Toc370831223"/>
+      <w:bookmarkStart w:id="9" w:name="_Song"/>
+      <w:bookmarkStart w:id="10" w:name="_Version"/>
+      <w:bookmarkStart w:id="11" w:name="_Toc370831223"/>
+      <w:bookmarkEnd w:id="9"/>
       <w:bookmarkEnd w:id="10"/>
-      <w:bookmarkEnd w:id="11"/>
       <w:r>
         <w:t>Version</w:t>
       </w:r>
-      <w:bookmarkEnd w:id="12"/>
+      <w:bookmarkEnd w:id="11"/>
     </w:p>
     <w:tbl>
       <w:tblPr>
@@ -2872,13 +2992,13 @@
           <w:numId w:val="7"/>
         </w:numPr>
       </w:pPr>
-      <w:bookmarkStart w:id="13" w:name="_Song_1"/>
-      <w:bookmarkStart w:id="14" w:name="_Toc370831224"/>
-      <w:bookmarkEnd w:id="13"/>
+      <w:bookmarkStart w:id="12" w:name="_Song_1"/>
+      <w:bookmarkStart w:id="13" w:name="_Toc370831224"/>
+      <w:bookmarkEnd w:id="12"/>
       <w:r>
         <w:t>Song</w:t>
       </w:r>
-      <w:bookmarkEnd w:id="14"/>
+      <w:bookmarkEnd w:id="13"/>
     </w:p>
     <w:tbl>
       <w:tblPr>
@@ -3510,13 +3630,13 @@
           <w:numId w:val="7"/>
         </w:numPr>
       </w:pPr>
-      <w:bookmarkStart w:id="15" w:name="_Chord"/>
-      <w:bookmarkStart w:id="16" w:name="_Toc370831225"/>
-      <w:bookmarkEnd w:id="15"/>
+      <w:bookmarkStart w:id="14" w:name="_Chord"/>
+      <w:bookmarkStart w:id="15" w:name="_Toc370831225"/>
+      <w:bookmarkEnd w:id="14"/>
       <w:r>
         <w:t>Chord</w:t>
       </w:r>
-      <w:bookmarkEnd w:id="16"/>
+      <w:bookmarkEnd w:id="15"/>
     </w:p>
     <w:tbl>
       <w:tblPr>
@@ -3608,6 +3728,7 @@
           </w:tcPr>
           <w:p>
             <w:r>
+              <w:lastRenderedPageBreak/>
               <w:t>chord_id</w:t>
             </w:r>
           </w:p>
@@ -3715,14 +3836,13 @@
           <w:numId w:val="7"/>
         </w:numPr>
       </w:pPr>
-      <w:bookmarkStart w:id="17" w:name="_Artist"/>
-      <w:bookmarkStart w:id="18" w:name="_Toc370831226"/>
-      <w:bookmarkEnd w:id="17"/>
+      <w:bookmarkStart w:id="16" w:name="_Artist"/>
+      <w:bookmarkStart w:id="17" w:name="_Toc370831226"/>
+      <w:bookmarkEnd w:id="16"/>
       <w:r>
-        <w:lastRenderedPageBreak/>
         <w:t>Artist</w:t>
       </w:r>
-      <w:bookmarkEnd w:id="18"/>
+      <w:bookmarkEnd w:id="17"/>
     </w:p>
     <w:tbl>
       <w:tblPr>
@@ -3977,13 +4097,13 @@
           <w:numId w:val="7"/>
         </w:numPr>
       </w:pPr>
-      <w:bookmarkStart w:id="19" w:name="_Playlist"/>
-      <w:bookmarkStart w:id="20" w:name="_Toc370831227"/>
-      <w:bookmarkEnd w:id="19"/>
+      <w:bookmarkStart w:id="18" w:name="_Playlist"/>
+      <w:bookmarkStart w:id="19" w:name="_Toc370831227"/>
+      <w:bookmarkEnd w:id="18"/>
       <w:r>
         <w:t>Playlist</w:t>
       </w:r>
-      <w:bookmarkEnd w:id="20"/>
+      <w:bookmarkEnd w:id="19"/>
     </w:p>
     <w:tbl>
       <w:tblPr>
@@ -4419,6 +4539,12 @@
       </w:tr>
     </w:tbl>
     <w:p/>
+    <w:p>
+      <w:bookmarkStart w:id="20" w:name="_Hac_data"/>
+      <w:bookmarkStart w:id="21" w:name="_GoBack"/>
+      <w:bookmarkEnd w:id="20"/>
+      <w:bookmarkEnd w:id="21"/>
+    </w:p>
     <w:sectPr>
       <w:headerReference w:type="default" r:id="rId9"/>
       <w:footerReference w:type="default" r:id="rId10"/>
@@ -4490,7 +4616,7 @@
           <w:rPr>
             <w:noProof/>
           </w:rPr>
-          <w:t>4</w:t>
+          <w:t>3</w:t>
         </w:r>
         <w:r>
           <w:rPr>
@@ -4640,6 +4766,7 @@
         <w:dataBinding w:prefixMappings="xmlns:ns0='http://schemas.openxmlformats.org/package/2006/metadata/core-properties' xmlns:ns1='http://purl.org/dc/elements/1.1/'" w:xpath="/ns0:coreProperties[1]/ns1:title[1]" w:storeItemID="{6C3C8BC8-F283-45AE-878A-BAB7291924A1}"/>
         <w:text/>
       </w:sdtPr>
+      <w:sdtEndPr/>
       <w:sdtContent>
         <w:r>
           <w:rPr>
@@ -4705,7 +4832,7 @@
   <w:abstractNum w:abstractNumId="0">
     <w:nsid w:val="00737B52"/>
     <w:multiLevelType w:val="hybridMultilevel"/>
-    <w:tmpl w:val="D72415A2"/>
+    <w:tmpl w:val="567C631A"/>
     <w:lvl w:ilvl="0" w:tplc="04090017">
       <w:start w:val="1"/>
       <w:numFmt w:val="lowerLetter"/>
@@ -5047,6 +5174,118 @@
     </w:lvl>
   </w:abstractNum>
   <w:abstractNum w:abstractNumId="4">
+    <w:nsid w:val="2002144D"/>
+    <w:multiLevelType w:val="hybridMultilevel"/>
+    <w:tmpl w:val="EA9AD918"/>
+    <w:lvl w:ilvl="0" w:tplc="6D2E014A">
+      <w:numFmt w:val="bullet"/>
+      <w:lvlText w:val="-"/>
+      <w:lvlJc w:val="left"/>
+      <w:pPr>
+        <w:ind w:left="720" w:hanging="360"/>
+      </w:pPr>
+      <w:rPr>
+        <w:rFonts w:ascii="Calibri" w:eastAsiaTheme="minorHAnsi" w:hAnsi="Calibri" w:cstheme="minorBidi" w:hint="default"/>
+      </w:rPr>
+    </w:lvl>
+    <w:lvl w:ilvl="1" w:tplc="04090003" w:tentative="1">
+      <w:start w:val="1"/>
+      <w:numFmt w:val="bullet"/>
+      <w:lvlText w:val="o"/>
+      <w:lvlJc w:val="left"/>
+      <w:pPr>
+        <w:ind w:left="1440" w:hanging="360"/>
+      </w:pPr>
+      <w:rPr>
+        <w:rFonts w:ascii="Courier New" w:hAnsi="Courier New" w:cs="Courier New" w:hint="default"/>
+      </w:rPr>
+    </w:lvl>
+    <w:lvl w:ilvl="2" w:tplc="04090005" w:tentative="1">
+      <w:start w:val="1"/>
+      <w:numFmt w:val="bullet"/>
+      <w:lvlText w:val=""/>
+      <w:lvlJc w:val="left"/>
+      <w:pPr>
+        <w:ind w:left="2160" w:hanging="360"/>
+      </w:pPr>
+      <w:rPr>
+        <w:rFonts w:ascii="Wingdings" w:hAnsi="Wingdings" w:hint="default"/>
+      </w:rPr>
+    </w:lvl>
+    <w:lvl w:ilvl="3" w:tplc="04090001" w:tentative="1">
+      <w:start w:val="1"/>
+      <w:numFmt w:val="bullet"/>
+      <w:lvlText w:val=""/>
+      <w:lvlJc w:val="left"/>
+      <w:pPr>
+        <w:ind w:left="2880" w:hanging="360"/>
+      </w:pPr>
+      <w:rPr>
+        <w:rFonts w:ascii="Symbol" w:hAnsi="Symbol" w:hint="default"/>
+      </w:rPr>
+    </w:lvl>
+    <w:lvl w:ilvl="4" w:tplc="04090003" w:tentative="1">
+      <w:start w:val="1"/>
+      <w:numFmt w:val="bullet"/>
+      <w:lvlText w:val="o"/>
+      <w:lvlJc w:val="left"/>
+      <w:pPr>
+        <w:ind w:left="3600" w:hanging="360"/>
+      </w:pPr>
+      <w:rPr>
+        <w:rFonts w:ascii="Courier New" w:hAnsi="Courier New" w:cs="Courier New" w:hint="default"/>
+      </w:rPr>
+    </w:lvl>
+    <w:lvl w:ilvl="5" w:tplc="04090005" w:tentative="1">
+      <w:start w:val="1"/>
+      <w:numFmt w:val="bullet"/>
+      <w:lvlText w:val=""/>
+      <w:lvlJc w:val="left"/>
+      <w:pPr>
+        <w:ind w:left="4320" w:hanging="360"/>
+      </w:pPr>
+      <w:rPr>
+        <w:rFonts w:ascii="Wingdings" w:hAnsi="Wingdings" w:hint="default"/>
+      </w:rPr>
+    </w:lvl>
+    <w:lvl w:ilvl="6" w:tplc="04090001" w:tentative="1">
+      <w:start w:val="1"/>
+      <w:numFmt w:val="bullet"/>
+      <w:lvlText w:val=""/>
+      <w:lvlJc w:val="left"/>
+      <w:pPr>
+        <w:ind w:left="5040" w:hanging="360"/>
+      </w:pPr>
+      <w:rPr>
+        <w:rFonts w:ascii="Symbol" w:hAnsi="Symbol" w:hint="default"/>
+      </w:rPr>
+    </w:lvl>
+    <w:lvl w:ilvl="7" w:tplc="04090003" w:tentative="1">
+      <w:start w:val="1"/>
+      <w:numFmt w:val="bullet"/>
+      <w:lvlText w:val="o"/>
+      <w:lvlJc w:val="left"/>
+      <w:pPr>
+        <w:ind w:left="5760" w:hanging="360"/>
+      </w:pPr>
+      <w:rPr>
+        <w:rFonts w:ascii="Courier New" w:hAnsi="Courier New" w:cs="Courier New" w:hint="default"/>
+      </w:rPr>
+    </w:lvl>
+    <w:lvl w:ilvl="8" w:tplc="04090005" w:tentative="1">
+      <w:start w:val="1"/>
+      <w:numFmt w:val="bullet"/>
+      <w:lvlText w:val=""/>
+      <w:lvlJc w:val="left"/>
+      <w:pPr>
+        <w:ind w:left="6480" w:hanging="360"/>
+      </w:pPr>
+      <w:rPr>
+        <w:rFonts w:ascii="Wingdings" w:hAnsi="Wingdings" w:hint="default"/>
+      </w:rPr>
+    </w:lvl>
+  </w:abstractNum>
+  <w:abstractNum w:abstractNumId="5">
     <w:nsid w:val="30415ABD"/>
     <w:multiLevelType w:val="hybridMultilevel"/>
     <w:tmpl w:val="6CD0BF84"/>
@@ -5132,10 +5371,10 @@
       </w:pPr>
     </w:lvl>
   </w:abstractNum>
-  <w:abstractNum w:abstractNumId="5">
+  <w:abstractNum w:abstractNumId="6">
     <w:nsid w:val="304863B9"/>
     <w:multiLevelType w:val="hybridMultilevel"/>
-    <w:tmpl w:val="972023EE"/>
+    <w:tmpl w:val="0E6ED35E"/>
     <w:lvl w:ilvl="0" w:tplc="0409000F">
       <w:start w:val="1"/>
       <w:numFmt w:val="decimal"/>
@@ -5218,7 +5457,7 @@
       </w:pPr>
     </w:lvl>
   </w:abstractNum>
-  <w:abstractNum w:abstractNumId="6">
+  <w:abstractNum w:abstractNumId="7">
     <w:nsid w:val="35D8640D"/>
     <w:multiLevelType w:val="hybridMultilevel"/>
     <w:tmpl w:val="7B9A401A"/>
@@ -5331,7 +5570,93 @@
       </w:rPr>
     </w:lvl>
   </w:abstractNum>
-  <w:abstractNum w:abstractNumId="7">
+  <w:abstractNum w:abstractNumId="8">
+    <w:nsid w:val="3ACB4823"/>
+    <w:multiLevelType w:val="hybridMultilevel"/>
+    <w:tmpl w:val="30660D2C"/>
+    <w:lvl w:ilvl="0" w:tplc="04090017">
+      <w:start w:val="1"/>
+      <w:numFmt w:val="lowerLetter"/>
+      <w:lvlText w:val="%1)"/>
+      <w:lvlJc w:val="left"/>
+      <w:pPr>
+        <w:ind w:left="720" w:hanging="360"/>
+      </w:pPr>
+    </w:lvl>
+    <w:lvl w:ilvl="1" w:tplc="04090019" w:tentative="1">
+      <w:start w:val="1"/>
+      <w:numFmt w:val="lowerLetter"/>
+      <w:lvlText w:val="%2."/>
+      <w:lvlJc w:val="left"/>
+      <w:pPr>
+        <w:ind w:left="1440" w:hanging="360"/>
+      </w:pPr>
+    </w:lvl>
+    <w:lvl w:ilvl="2" w:tplc="0409001B" w:tentative="1">
+      <w:start w:val="1"/>
+      <w:numFmt w:val="lowerRoman"/>
+      <w:lvlText w:val="%3."/>
+      <w:lvlJc w:val="right"/>
+      <w:pPr>
+        <w:ind w:left="2160" w:hanging="180"/>
+      </w:pPr>
+    </w:lvl>
+    <w:lvl w:ilvl="3" w:tplc="0409000F" w:tentative="1">
+      <w:start w:val="1"/>
+      <w:numFmt w:val="decimal"/>
+      <w:lvlText w:val="%4."/>
+      <w:lvlJc w:val="left"/>
+      <w:pPr>
+        <w:ind w:left="2880" w:hanging="360"/>
+      </w:pPr>
+    </w:lvl>
+    <w:lvl w:ilvl="4" w:tplc="04090019" w:tentative="1">
+      <w:start w:val="1"/>
+      <w:numFmt w:val="lowerLetter"/>
+      <w:lvlText w:val="%5."/>
+      <w:lvlJc w:val="left"/>
+      <w:pPr>
+        <w:ind w:left="3600" w:hanging="360"/>
+      </w:pPr>
+    </w:lvl>
+    <w:lvl w:ilvl="5" w:tplc="0409001B" w:tentative="1">
+      <w:start w:val="1"/>
+      <w:numFmt w:val="lowerRoman"/>
+      <w:lvlText w:val="%6."/>
+      <w:lvlJc w:val="right"/>
+      <w:pPr>
+        <w:ind w:left="4320" w:hanging="180"/>
+      </w:pPr>
+    </w:lvl>
+    <w:lvl w:ilvl="6" w:tplc="0409000F" w:tentative="1">
+      <w:start w:val="1"/>
+      <w:numFmt w:val="decimal"/>
+      <w:lvlText w:val="%7."/>
+      <w:lvlJc w:val="left"/>
+      <w:pPr>
+        <w:ind w:left="5040" w:hanging="360"/>
+      </w:pPr>
+    </w:lvl>
+    <w:lvl w:ilvl="7" w:tplc="04090019" w:tentative="1">
+      <w:start w:val="1"/>
+      <w:numFmt w:val="lowerLetter"/>
+      <w:lvlText w:val="%8."/>
+      <w:lvlJc w:val="left"/>
+      <w:pPr>
+        <w:ind w:left="5760" w:hanging="360"/>
+      </w:pPr>
+    </w:lvl>
+    <w:lvl w:ilvl="8" w:tplc="0409001B" w:tentative="1">
+      <w:start w:val="1"/>
+      <w:numFmt w:val="lowerRoman"/>
+      <w:lvlText w:val="%9."/>
+      <w:lvlJc w:val="right"/>
+      <w:pPr>
+        <w:ind w:left="6480" w:hanging="180"/>
+      </w:pPr>
+    </w:lvl>
+  </w:abstractNum>
+  <w:abstractNum w:abstractNumId="9">
     <w:nsid w:val="40887424"/>
     <w:multiLevelType w:val="hybridMultilevel"/>
     <w:tmpl w:val="C428E63E"/>
@@ -5417,7 +5742,93 @@
       </w:pPr>
     </w:lvl>
   </w:abstractNum>
-  <w:abstractNum w:abstractNumId="8">
+  <w:abstractNum w:abstractNumId="10">
+    <w:nsid w:val="5FF57F04"/>
+    <w:multiLevelType w:val="hybridMultilevel"/>
+    <w:tmpl w:val="0068E036"/>
+    <w:lvl w:ilvl="0" w:tplc="0409000F">
+      <w:start w:val="1"/>
+      <w:numFmt w:val="decimal"/>
+      <w:lvlText w:val="%1."/>
+      <w:lvlJc w:val="left"/>
+      <w:pPr>
+        <w:ind w:left="720" w:hanging="360"/>
+      </w:pPr>
+    </w:lvl>
+    <w:lvl w:ilvl="1" w:tplc="04090019" w:tentative="1">
+      <w:start w:val="1"/>
+      <w:numFmt w:val="lowerLetter"/>
+      <w:lvlText w:val="%2."/>
+      <w:lvlJc w:val="left"/>
+      <w:pPr>
+        <w:ind w:left="1440" w:hanging="360"/>
+      </w:pPr>
+    </w:lvl>
+    <w:lvl w:ilvl="2" w:tplc="0409001B" w:tentative="1">
+      <w:start w:val="1"/>
+      <w:numFmt w:val="lowerRoman"/>
+      <w:lvlText w:val="%3."/>
+      <w:lvlJc w:val="right"/>
+      <w:pPr>
+        <w:ind w:left="2160" w:hanging="180"/>
+      </w:pPr>
+    </w:lvl>
+    <w:lvl w:ilvl="3" w:tplc="0409000F" w:tentative="1">
+      <w:start w:val="1"/>
+      <w:numFmt w:val="decimal"/>
+      <w:lvlText w:val="%4."/>
+      <w:lvlJc w:val="left"/>
+      <w:pPr>
+        <w:ind w:left="2880" w:hanging="360"/>
+      </w:pPr>
+    </w:lvl>
+    <w:lvl w:ilvl="4" w:tplc="04090019" w:tentative="1">
+      <w:start w:val="1"/>
+      <w:numFmt w:val="lowerLetter"/>
+      <w:lvlText w:val="%5."/>
+      <w:lvlJc w:val="left"/>
+      <w:pPr>
+        <w:ind w:left="3600" w:hanging="360"/>
+      </w:pPr>
+    </w:lvl>
+    <w:lvl w:ilvl="5" w:tplc="0409001B" w:tentative="1">
+      <w:start w:val="1"/>
+      <w:numFmt w:val="lowerRoman"/>
+      <w:lvlText w:val="%6."/>
+      <w:lvlJc w:val="right"/>
+      <w:pPr>
+        <w:ind w:left="4320" w:hanging="180"/>
+      </w:pPr>
+    </w:lvl>
+    <w:lvl w:ilvl="6" w:tplc="0409000F" w:tentative="1">
+      <w:start w:val="1"/>
+      <w:numFmt w:val="decimal"/>
+      <w:lvlText w:val="%7."/>
+      <w:lvlJc w:val="left"/>
+      <w:pPr>
+        <w:ind w:left="5040" w:hanging="360"/>
+      </w:pPr>
+    </w:lvl>
+    <w:lvl w:ilvl="7" w:tplc="04090019" w:tentative="1">
+      <w:start w:val="1"/>
+      <w:numFmt w:val="lowerLetter"/>
+      <w:lvlText w:val="%8."/>
+      <w:lvlJc w:val="left"/>
+      <w:pPr>
+        <w:ind w:left="5760" w:hanging="360"/>
+      </w:pPr>
+    </w:lvl>
+    <w:lvl w:ilvl="8" w:tplc="0409001B" w:tentative="1">
+      <w:start w:val="1"/>
+      <w:numFmt w:val="lowerRoman"/>
+      <w:lvlText w:val="%9."/>
+      <w:lvlJc w:val="right"/>
+      <w:pPr>
+        <w:ind w:left="6480" w:hanging="180"/>
+      </w:pPr>
+    </w:lvl>
+  </w:abstractNum>
+  <w:abstractNum w:abstractNumId="11">
     <w:nsid w:val="6F1C42EA"/>
     <w:multiLevelType w:val="hybridMultilevel"/>
     <w:tmpl w:val="04B85340"/>
@@ -5504,19 +5915,19 @@
     </w:lvl>
   </w:abstractNum>
   <w:num w:numId="1">
+    <w:abstractNumId w:val="7"/>
+  </w:num>
+  <w:num w:numId="2">
     <w:abstractNumId w:val="6"/>
   </w:num>
-  <w:num w:numId="2">
+  <w:num w:numId="3">
     <w:abstractNumId w:val="5"/>
   </w:num>
-  <w:num w:numId="3">
-    <w:abstractNumId w:val="4"/>
-  </w:num>
   <w:num w:numId="4">
-    <w:abstractNumId w:val="8"/>
+    <w:abstractNumId w:val="11"/>
   </w:num>
   <w:num w:numId="5">
-    <w:abstractNumId w:val="7"/>
+    <w:abstractNumId w:val="9"/>
   </w:num>
   <w:num w:numId="6">
     <w:abstractNumId w:val="2"/>
@@ -5529,6 +5940,15 @@
   </w:num>
   <w:num w:numId="9">
     <w:abstractNumId w:val="3"/>
+  </w:num>
+  <w:num w:numId="10">
+    <w:abstractNumId w:val="4"/>
+  </w:num>
+  <w:num w:numId="11">
+    <w:abstractNumId w:val="8"/>
+  </w:num>
+  <w:num w:numId="12">
+    <w:abstractNumId w:val="10"/>
   </w:num>
 </w:numbering>
 </file>
@@ -5995,7 +6415,6 @@
   <w:style w:type="character" w:default="1" w:styleId="DefaultParagraphFont">
     <w:name w:val="Default Paragraph Font"/>
     <w:uiPriority w:val="1"/>
-    <w:semiHidden/>
     <w:unhideWhenUsed/>
   </w:style>
   <w:style w:type="table" w:default="1" w:styleId="TableNormal">
@@ -6711,12 +7130,12 @@
     <w:pitch w:val="variable"/>
     <w:sig w:usb0="E0002EFF" w:usb1="C0007843" w:usb2="00000009" w:usb3="00000000" w:csb0="000001FF" w:csb1="00000000"/>
   </w:font>
-  <w:font w:name="Symbol">
-    <w:panose1 w:val="05050102010706020507"/>
-    <w:charset w:val="02"/>
-    <w:family w:val="roman"/>
+  <w:font w:name="Calibri">
+    <w:panose1 w:val="020F0502020204030204"/>
+    <w:charset w:val="00"/>
+    <w:family w:val="swiss"/>
     <w:pitch w:val="variable"/>
-    <w:sig w:usb0="00000000" w:usb1="10000000" w:usb2="00000000" w:usb3="00000000" w:csb0="80000000" w:csb1="00000000"/>
+    <w:sig w:usb0="E00002FF" w:usb1="4000ACFF" w:usb2="00000001" w:usb3="00000000" w:csb0="0000019F" w:csb1="00000000"/>
   </w:font>
   <w:font w:name="Courier New">
     <w:panose1 w:val="02070309020205020404"/>
@@ -6732,12 +7151,12 @@
     <w:pitch w:val="variable"/>
     <w:sig w:usb0="00000000" w:usb1="10000000" w:usb2="00000000" w:usb3="00000000" w:csb0="80000000" w:csb1="00000000"/>
   </w:font>
-  <w:font w:name="Calibri">
-    <w:panose1 w:val="020F0502020204030204"/>
-    <w:charset w:val="00"/>
-    <w:family w:val="swiss"/>
+  <w:font w:name="Symbol">
+    <w:panose1 w:val="05050102010706020507"/>
+    <w:charset w:val="02"/>
+    <w:family w:val="roman"/>
     <w:pitch w:val="variable"/>
-    <w:sig w:usb0="E00002FF" w:usb1="4000ACFF" w:usb2="00000001" w:usb3="00000000" w:csb0="0000019F" w:csb1="00000000"/>
+    <w:sig w:usb0="00000000" w:usb1="10000000" w:usb2="00000000" w:usb3="00000000" w:csb0="80000000" w:csb1="00000000"/>
   </w:font>
   <w:font w:name="Calibri Light">
     <w:panose1 w:val="020F0302020204030204"/>
@@ -6780,8 +7199,10 @@
   </w:compat>
   <w:rsids>
     <w:rsidRoot w:val="00B8157A"/>
+    <w:rsid w:val="004E1992"/>
     <w:rsid w:val="00A07A46"/>
     <w:rsid w:val="00B8157A"/>
+    <w:rsid w:val="00FB536D"/>
   </w:rsids>
   <m:mathPr>
     <m:mathFont m:val="Cambria Math"/>
@@ -7505,7 +7926,7 @@
 </file>
 
 <file path=customXml/itemProps1.xml><?xml version="1.0" encoding="utf-8"?>
-<ds:datastoreItem xmlns:ds="http://schemas.openxmlformats.org/officeDocument/2006/customXml" ds:itemID="{3013AC91-DD59-40C8-B797-EA4FECB11D7F}">
+<ds:datastoreItem xmlns:ds="http://schemas.openxmlformats.org/officeDocument/2006/customXml" ds:itemID="{5C23FF8F-4CFA-4116-9DBD-A58595D3FB1A}">
   <ds:schemaRefs>
     <ds:schemaRef ds:uri="http://schemas.openxmlformats.org/officeDocument/2006/bibliography"/>
   </ds:schemaRefs>

</xml_diff>